<commit_message>
user guide pro version
</commit_message>
<xml_diff>
--- a/docs/user_guide.docx
+++ b/docs/user_guide.docx
@@ -616,25 +616,22 @@
         <w:t xml:space="preserve"> </w:t>
       </w:r>
       <w:r>
-        <w:t>Lab</w:t>
-      </w:r>
-      <w:r>
-        <w:rPr>
-          <w:lang w:val="ru-RU"/>
-        </w:rPr>
-        <w:t xml:space="preserve"> – </w:t>
-      </w:r>
-      <w:r>
-        <w:rPr>
-          <w:lang w:val="ru-RU"/>
-        </w:rPr>
-        <w:t>бизнес-решение для агрегации результатов лабораторных исследований</w:t>
-      </w:r>
-      <w:r>
-        <w:rPr>
-          <w:lang w:val="ru-RU"/>
-        </w:rPr>
-        <w:t xml:space="preserve">. </w:t>
+        <w:rPr>
+          <w:lang w:val="ru-RU"/>
+        </w:rPr>
+        <w:t xml:space="preserve">– </w:t>
+      </w:r>
+      <w:r>
+        <w:rPr>
+          <w:lang w:val="ru-RU"/>
+        </w:rPr>
+        <w:t>бизнес-решение для обучения рабочим профессиям в режиме онлайн.</w:t>
+      </w:r>
+      <w:r>
+        <w:rPr>
+          <w:lang w:val="ru-RU"/>
+        </w:rPr>
+        <w:t xml:space="preserve"> </w:t>
       </w:r>
       <w:r>
         <w:rPr>
@@ -900,6 +897,7 @@
       </w:pPr>
       <w:r>
         <w:rPr>
+          <w:noProof/>
           <w:lang w:val="ru-RU"/>
         </w:rPr>
         <w:drawing>
@@ -1715,6 +1713,7 @@
       </w:r>
       <w:r>
         <w:rPr>
+          <w:noProof/>
           <w:lang w:val="ru-RU"/>
         </w:rPr>
         <w:drawing>
@@ -1857,6 +1856,7 @@
       </w:pPr>
       <w:r>
         <w:rPr>
+          <w:noProof/>
           <w:lang w:val="ru-RU"/>
         </w:rPr>
         <w:lastRenderedPageBreak/>
@@ -1931,6 +1931,7 @@
       </w:pPr>
       <w:r>
         <w:rPr>
+          <w:noProof/>
           <w:lang w:val="ru-RU"/>
         </w:rPr>
         <w:drawing>
@@ -1991,6 +1992,7 @@
       </w:pPr>
       <w:r>
         <w:rPr>
+          <w:noProof/>
           <w:lang w:val="ru-RU"/>
         </w:rPr>
         <w:drawing>
@@ -2080,6 +2082,7 @@
       </w:pPr>
       <w:r>
         <w:rPr>
+          <w:noProof/>
           <w:lang w:val="ru-RU"/>
         </w:rPr>
         <w:drawing>
@@ -2141,6 +2144,7 @@
       </w:pPr>
       <w:r>
         <w:rPr>
+          <w:noProof/>
           <w:lang w:val="ru-RU"/>
         </w:rPr>
         <w:drawing>
@@ -2221,6 +2225,7 @@
       </w:pPr>
       <w:r>
         <w:rPr>
+          <w:noProof/>
           <w:lang w:val="ru-RU"/>
         </w:rPr>
         <w:lastRenderedPageBreak/>
@@ -2376,6 +2381,7 @@
       </w:r>
       <w:r>
         <w:rPr>
+          <w:noProof/>
           <w:lang w:val="ru-RU"/>
         </w:rPr>
         <w:drawing>
@@ -2445,6 +2451,7 @@
       </w:pPr>
       <w:r>
         <w:rPr>
+          <w:noProof/>
           <w:lang w:val="ru-RU"/>
         </w:rPr>
         <w:drawing>
@@ -2742,6 +2749,7 @@
       </w:r>
       <w:r>
         <w:rPr>
+          <w:noProof/>
           <w:lang w:val="ru-RU"/>
         </w:rPr>
         <w:drawing>
@@ -2805,6 +2813,7 @@
       </w:pPr>
       <w:r>
         <w:rPr>
+          <w:noProof/>
           <w:lang w:val="ru-RU"/>
         </w:rPr>
         <w:drawing>
@@ -3036,6 +3045,7 @@
       </w:r>
       <w:r>
         <w:rPr>
+          <w:noProof/>
           <w:lang w:val="ru-RU"/>
         </w:rPr>
         <w:drawing>
@@ -3103,6 +3113,7 @@
       </w:pPr>
       <w:r>
         <w:rPr>
+          <w:noProof/>
           <w:lang w:val="ru-RU"/>
         </w:rPr>
         <w:drawing>
@@ -3163,6 +3174,7 @@
       </w:pPr>
       <w:r>
         <w:rPr>
+          <w:noProof/>
           <w:lang w:val="ru-RU"/>
         </w:rPr>
         <w:lastRenderedPageBreak/>
@@ -3277,6 +3289,9 @@
             <m:t>, где</m:t>
           </m:r>
           <m:r>
+            <m:rPr>
+              <m:sty m:val="p"/>
+            </m:rPr>
             <w:rPr>
               <w:rFonts w:ascii="Cambria Math" w:hAnsi="Cambria Math"/>
               <w:lang w:val="ru-RU"/>
@@ -3320,6 +3335,9 @@
             <m:t>,</m:t>
           </m:r>
           <m:r>
+            <m:rPr>
+              <m:sty m:val="p"/>
+            </m:rPr>
             <w:rPr>
               <w:rFonts w:ascii="Cambria Math" w:hAnsi="Cambria Math"/>
               <w:lang w:val="ru-RU"/>
@@ -3425,6 +3443,9 @@
             <m:t>средняя оценка,</m:t>
           </m:r>
           <m:r>
+            <m:rPr>
+              <m:sty m:val="p"/>
+            </m:rPr>
             <w:rPr>
               <w:rFonts w:ascii="Cambria Math" w:hAnsi="Cambria Math"/>
               <w:lang w:val="ru-RU"/>
@@ -3473,14 +3494,7 @@
                   <w:rFonts w:ascii="Cambria Math" w:eastAsiaTheme="minorEastAsia" w:hAnsi="Cambria Math"/>
                   <w:lang w:val="ru-RU"/>
                 </w:rPr>
-                <m:t>NA</m:t>
-              </m:r>
-              <m:r>
-                <w:rPr>
-                  <w:rFonts w:ascii="Cambria Math" w:eastAsiaTheme="minorEastAsia" w:hAnsi="Cambria Math"/>
-                  <w:lang w:val="ru-RU"/>
-                </w:rPr>
-                <m:t>-1</m:t>
+                <m:t>NA-1</m:t>
               </m:r>
             </m:num>
             <m:den>
@@ -3542,16 +3556,12 @@
               <w:rFonts w:ascii="Cambria Math" w:eastAsiaTheme="minorEastAsia" w:hAnsi="Cambria Math"/>
               <w:lang w:val="ru-RU"/>
             </w:rPr>
-            <m:t>)</m:t>
+            <m:t>),  NA-число попыток</m:t>
           </m:r>
           <m:r>
-            <w:rPr>
-              <w:rFonts w:ascii="Cambria Math" w:eastAsiaTheme="minorEastAsia" w:hAnsi="Cambria Math"/>
-              <w:lang w:val="ru-RU"/>
-            </w:rPr>
-            <m:t>,  NA-число попыток</m:t>
-          </m:r>
-          <m:r>
+            <m:rPr>
+              <m:sty m:val="p"/>
+            </m:rPr>
             <w:rPr>
               <w:rFonts w:ascii="Cambria Math" w:eastAsiaTheme="minorEastAsia" w:hAnsi="Cambria Math"/>
               <w:lang w:val="ru-RU"/>
@@ -3641,6 +3651,9 @@
             <m:t>,  TL-лимит времени задания,</m:t>
           </m:r>
           <m:r>
+            <m:rPr>
+              <m:sty m:val="p"/>
+            </m:rPr>
             <w:rPr>
               <w:rFonts w:ascii="Cambria Math" w:eastAsiaTheme="minorEastAsia" w:hAnsi="Cambria Math"/>
               <w:lang w:val="ru-RU"/>
@@ -3732,14 +3745,7 @@
               <w:rFonts w:ascii="Cambria Math" w:eastAsiaTheme="minorEastAsia" w:hAnsi="Cambria Math"/>
               <w:lang w:val="ru-RU"/>
             </w:rPr>
-            <m:t>-среднее время выполнения задания,</m:t>
-          </m:r>
-          <m:r>
-            <w:rPr>
-              <w:rFonts w:ascii="Cambria Math" w:eastAsiaTheme="minorEastAsia" w:hAnsi="Cambria Math"/>
-              <w:lang w:val="ru-RU"/>
-            </w:rPr>
-            <m:t xml:space="preserve">  </m:t>
+            <m:t xml:space="preserve">-среднее время выполнения задания,  </m:t>
           </m:r>
           <m:r>
             <w:rPr>
@@ -3853,8 +3859,523 @@
     </w:p>
     <w:p>
       <w:pPr>
-        <w:ind w:firstLine="708"/>
-        <w:rPr>
+        <w:pStyle w:val="1"/>
+      </w:pPr>
+      <w:r>
+        <w:t>PRO</w:t>
+      </w:r>
+      <w:r>
+        <w:rPr>
+          <w:lang w:val="en-US"/>
+        </w:rPr>
+        <w:t>-</w:t>
+      </w:r>
+      <w:r>
+        <w:t>версия</w:t>
+      </w:r>
+    </w:p>
+    <w:p>
+      <w:pPr>
+        <w:rPr>
+          <w:lang w:val="ru-RU"/>
+        </w:rPr>
+      </w:pPr>
+      <w:r>
+        <w:rPr>
+          <w:lang w:val="ru-RU"/>
+        </w:rPr>
+        <w:tab/>
+        <w:t xml:space="preserve">Базовая версия системы </w:t>
+      </w:r>
+      <w:r>
+        <w:t>ProLegacy</w:t>
+      </w:r>
+      <w:r>
+        <w:rPr>
+          <w:lang w:val="ru-RU"/>
+        </w:rPr>
+        <w:t xml:space="preserve"> </w:t>
+      </w:r>
+      <w:r>
+        <w:rPr>
+          <w:lang w:val="ru-RU"/>
+        </w:rPr>
+        <w:t xml:space="preserve">предлагает пользователям опробовать функционал, доступный в </w:t>
+      </w:r>
+      <w:r>
+        <w:t>Pro</w:t>
+      </w:r>
+      <w:r>
+        <w:rPr>
+          <w:lang w:val="ru-RU"/>
+        </w:rPr>
+        <w:t>-</w:t>
+      </w:r>
+      <w:r>
+        <w:rPr>
+          <w:lang w:val="ru-RU"/>
+        </w:rPr>
+        <w:t>версии. А именно:</w:t>
+      </w:r>
+    </w:p>
+    <w:p>
+      <w:pPr>
+        <w:rPr>
+          <w:b/>
+          <w:bCs/>
+          <w:lang w:val="ru-RU"/>
+        </w:rPr>
+      </w:pPr>
+      <w:r>
+        <w:rPr>
+          <w:b/>
+          <w:bCs/>
+          <w:lang w:val="ru-RU"/>
+        </w:rPr>
+        <w:t>Пользовательский чат:</w:t>
+      </w:r>
+    </w:p>
+    <w:p>
+      <w:pPr>
+        <w:rPr>
+          <w:lang w:val="ru-RU"/>
+        </w:rPr>
+      </w:pPr>
+      <w:r>
+        <w:rPr>
+          <w:noProof/>
+          <w:lang w:val="ru-RU"/>
+        </w:rPr>
+        <mc:AlternateContent>
+          <mc:Choice Requires="wps">
+            <w:drawing>
+              <wp:anchor distT="0" distB="0" distL="114300" distR="114300" simplePos="0" relativeHeight="251670528" behindDoc="0" locked="0" layoutInCell="1" allowOverlap="1" wp14:anchorId="64448661" wp14:editId="6A2F7C62">
+                <wp:simplePos x="0" y="0"/>
+                <wp:positionH relativeFrom="column">
+                  <wp:posOffset>1725244</wp:posOffset>
+                </wp:positionH>
+                <wp:positionV relativeFrom="paragraph">
+                  <wp:posOffset>6401</wp:posOffset>
+                </wp:positionV>
+                <wp:extent cx="501396" cy="164592"/>
+                <wp:effectExtent l="0" t="0" r="13335" b="26035"/>
+                <wp:wrapNone/>
+                <wp:docPr id="5" name="Прямоугольник 5"/>
+                <wp:cNvGraphicFramePr/>
+                <a:graphic xmlns:a="http://schemas.openxmlformats.org/drawingml/2006/main">
+                  <a:graphicData uri="http://schemas.microsoft.com/office/word/2010/wordprocessingShape">
+                    <wps:wsp>
+                      <wps:cNvSpPr/>
+                      <wps:spPr>
+                        <a:xfrm>
+                          <a:off x="0" y="0"/>
+                          <a:ext cx="501396" cy="164592"/>
+                        </a:xfrm>
+                        <a:prstGeom prst="rect">
+                          <a:avLst/>
+                        </a:prstGeom>
+                        <a:noFill/>
+                        <a:ln>
+                          <a:solidFill>
+                            <a:srgbClr val="FF0000"/>
+                          </a:solidFill>
+                        </a:ln>
+                      </wps:spPr>
+                      <wps:style>
+                        <a:lnRef idx="2">
+                          <a:schemeClr val="accent1">
+                            <a:shade val="50000"/>
+                          </a:schemeClr>
+                        </a:lnRef>
+                        <a:fillRef idx="1">
+                          <a:schemeClr val="accent1"/>
+                        </a:fillRef>
+                        <a:effectRef idx="0">
+                          <a:schemeClr val="accent1"/>
+                        </a:effectRef>
+                        <a:fontRef idx="minor">
+                          <a:schemeClr val="lt1"/>
+                        </a:fontRef>
+                      </wps:style>
+                      <wps:bodyPr rot="0" spcFirstLastPara="0" vertOverflow="overflow" horzOverflow="overflow" vert="horz" wrap="square" lIns="91440" tIns="45720" rIns="91440" bIns="45720" numCol="1" spcCol="0" rtlCol="0" fromWordArt="0" anchor="ctr" anchorCtr="0" forceAA="0" compatLnSpc="1">
+                        <a:prstTxWarp prst="textNoShape">
+                          <a:avLst/>
+                        </a:prstTxWarp>
+                        <a:noAutofit/>
+                      </wps:bodyPr>
+                    </wps:wsp>
+                  </a:graphicData>
+                </a:graphic>
+                <wp14:sizeRelH relativeFrom="margin">
+                  <wp14:pctWidth>0</wp14:pctWidth>
+                </wp14:sizeRelH>
+                <wp14:sizeRelV relativeFrom="margin">
+                  <wp14:pctHeight>0</wp14:pctHeight>
+                </wp14:sizeRelV>
+              </wp:anchor>
+            </w:drawing>
+          </mc:Choice>
+          <mc:Fallback>
+            <w:pict>
+              <v:rect w14:anchorId="73B22D7D" id="Прямоугольник 5" o:spid="_x0000_s1026" style="position:absolute;margin-left:135.85pt;margin-top:.5pt;width:39.5pt;height:12.95pt;z-index:251670528;visibility:visible;mso-wrap-style:square;mso-width-percent:0;mso-height-percent:0;mso-wrap-distance-left:9pt;mso-wrap-distance-top:0;mso-wrap-distance-right:9pt;mso-wrap-distance-bottom:0;mso-position-horizontal:absolute;mso-position-horizontal-relative:text;mso-position-vertical:absolute;mso-position-vertical-relative:text;mso-width-percent:0;mso-height-percent:0;mso-width-relative:margin;mso-height-relative:margin;v-text-anchor:middle" o:gfxdata="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" filled="f" strokecolor="red" strokeweight="1pt"/>
+            </w:pict>
+          </mc:Fallback>
+        </mc:AlternateContent>
+      </w:r>
+      <w:r>
+        <w:rPr>
+          <w:lang w:val="ru-RU"/>
+        </w:rPr>
+        <w:drawing>
+          <wp:inline distT="0" distB="0" distL="0" distR="0" wp14:anchorId="61E8CA52" wp14:editId="4A8394E3">
+            <wp:extent cx="5940425" cy="3006090"/>
+            <wp:effectExtent l="0" t="0" r="3175" b="3810"/>
+            <wp:docPr id="2" name="Рисунок 2"/>
+            <wp:cNvGraphicFramePr>
+              <a:graphicFrameLocks xmlns:a="http://schemas.openxmlformats.org/drawingml/2006/main" noChangeAspect="1"/>
+            </wp:cNvGraphicFramePr>
+            <a:graphic xmlns:a="http://schemas.openxmlformats.org/drawingml/2006/main">
+              <a:graphicData uri="http://schemas.openxmlformats.org/drawingml/2006/picture">
+                <pic:pic xmlns:pic="http://schemas.openxmlformats.org/drawingml/2006/picture">
+                  <pic:nvPicPr>
+                    <pic:cNvPr id="1" name=""/>
+                    <pic:cNvPicPr/>
+                  </pic:nvPicPr>
+                  <pic:blipFill>
+                    <a:blip r:embed="rId32"/>
+                    <a:stretch>
+                      <a:fillRect/>
+                    </a:stretch>
+                  </pic:blipFill>
+                  <pic:spPr>
+                    <a:xfrm>
+                      <a:off x="0" y="0"/>
+                      <a:ext cx="5940425" cy="3006090"/>
+                    </a:xfrm>
+                    <a:prstGeom prst="rect">
+                      <a:avLst/>
+                    </a:prstGeom>
+                  </pic:spPr>
+                </pic:pic>
+              </a:graphicData>
+            </a:graphic>
+          </wp:inline>
+        </w:drawing>
+      </w:r>
+    </w:p>
+    <w:p>
+      <w:pPr>
+        <w:rPr>
+          <w:lang w:val="ru-RU"/>
+        </w:rPr>
+      </w:pPr>
+      <w:r>
+        <w:rPr>
+          <w:lang w:val="ru-RU"/>
+        </w:rPr>
+        <w:tab/>
+        <w:t>Система предоставляет возможность создавать комнаты для общения между пользователями непосредственно внутри системы. Каждому пользователю изначально создаётся приватный канал «Избранное», доступный только ему.</w:t>
+      </w:r>
+    </w:p>
+    <w:p>
+      <w:pPr>
+        <w:rPr>
+          <w:lang w:val="ru-RU"/>
+        </w:rPr>
+      </w:pPr>
+      <w:r>
+        <w:rPr>
+          <w:lang w:val="ru-RU"/>
+        </w:rPr>
+        <w:tab/>
+        <w:t>Также любой пользователь может создать приватный личный чат с другим пользователем или групповой чат на несколько пользователей. В отличие от приватного чата, в групповой можно приглашать новых участников после его создания.</w:t>
+      </w:r>
+    </w:p>
+    <w:p>
+      <w:pPr>
+        <w:rPr>
+          <w:b/>
+          <w:bCs/>
+          <w:lang w:val="ru-RU"/>
+        </w:rPr>
+      </w:pPr>
+      <w:r>
+        <w:rPr>
+          <w:b/>
+          <w:bCs/>
+          <w:lang w:val="ru-RU"/>
+        </w:rPr>
+        <w:t>Конструктор тестов</w:t>
+      </w:r>
+    </w:p>
+    <w:p>
+      <w:pPr>
+        <w:rPr>
+          <w:lang w:val="ru-RU"/>
+        </w:rPr>
+      </w:pPr>
+      <w:r>
+        <w:rPr>
+          <w:b/>
+          <w:bCs/>
+          <w:lang w:val="ru-RU"/>
+        </w:rPr>
+        <w:tab/>
+      </w:r>
+    </w:p>
+    <w:p>
+      <w:pPr>
+        <w:rPr>
+          <w:b/>
+          <w:bCs/>
+          <w:lang w:val="ru-RU"/>
+        </w:rPr>
+      </w:pPr>
+      <w:r>
+        <w:rPr>
+          <w:noProof/>
+          <w:lang w:val="ru-RU"/>
+        </w:rPr>
+        <w:lastRenderedPageBreak/>
+        <mc:AlternateContent>
+          <mc:Choice Requires="wps">
+            <w:drawing>
+              <wp:anchor distT="0" distB="0" distL="114300" distR="114300" simplePos="0" relativeHeight="251672576" behindDoc="0" locked="0" layoutInCell="1" allowOverlap="1" wp14:anchorId="0E3FBA69" wp14:editId="503620E9">
+                <wp:simplePos x="0" y="0"/>
+                <wp:positionH relativeFrom="column">
+                  <wp:posOffset>2219656</wp:posOffset>
+                </wp:positionH>
+                <wp:positionV relativeFrom="paragraph">
+                  <wp:posOffset>11430</wp:posOffset>
+                </wp:positionV>
+                <wp:extent cx="731520" cy="164592"/>
+                <wp:effectExtent l="0" t="0" r="11430" b="26035"/>
+                <wp:wrapNone/>
+                <wp:docPr id="13" name="Прямоугольник 13"/>
+                <wp:cNvGraphicFramePr/>
+                <a:graphic xmlns:a="http://schemas.openxmlformats.org/drawingml/2006/main">
+                  <a:graphicData uri="http://schemas.microsoft.com/office/word/2010/wordprocessingShape">
+                    <wps:wsp>
+                      <wps:cNvSpPr/>
+                      <wps:spPr>
+                        <a:xfrm>
+                          <a:off x="0" y="0"/>
+                          <a:ext cx="731520" cy="164592"/>
+                        </a:xfrm>
+                        <a:prstGeom prst="rect">
+                          <a:avLst/>
+                        </a:prstGeom>
+                        <a:noFill/>
+                        <a:ln>
+                          <a:solidFill>
+                            <a:srgbClr val="FF0000"/>
+                          </a:solidFill>
+                        </a:ln>
+                      </wps:spPr>
+                      <wps:style>
+                        <a:lnRef idx="2">
+                          <a:schemeClr val="accent1">
+                            <a:shade val="50000"/>
+                          </a:schemeClr>
+                        </a:lnRef>
+                        <a:fillRef idx="1">
+                          <a:schemeClr val="accent1"/>
+                        </a:fillRef>
+                        <a:effectRef idx="0">
+                          <a:schemeClr val="accent1"/>
+                        </a:effectRef>
+                        <a:fontRef idx="minor">
+                          <a:schemeClr val="lt1"/>
+                        </a:fontRef>
+                      </wps:style>
+                      <wps:bodyPr rot="0" spcFirstLastPara="0" vertOverflow="overflow" horzOverflow="overflow" vert="horz" wrap="square" lIns="91440" tIns="45720" rIns="91440" bIns="45720" numCol="1" spcCol="0" rtlCol="0" fromWordArt="0" anchor="ctr" anchorCtr="0" forceAA="0" compatLnSpc="1">
+                        <a:prstTxWarp prst="textNoShape">
+                          <a:avLst/>
+                        </a:prstTxWarp>
+                        <a:noAutofit/>
+                      </wps:bodyPr>
+                    </wps:wsp>
+                  </a:graphicData>
+                </a:graphic>
+                <wp14:sizeRelH relativeFrom="margin">
+                  <wp14:pctWidth>0</wp14:pctWidth>
+                </wp14:sizeRelH>
+                <wp14:sizeRelV relativeFrom="margin">
+                  <wp14:pctHeight>0</wp14:pctHeight>
+                </wp14:sizeRelV>
+              </wp:anchor>
+            </w:drawing>
+          </mc:Choice>
+          <mc:Fallback>
+            <w:pict>
+              <v:rect w14:anchorId="5130B11E" id="Прямоугольник 13" o:spid="_x0000_s1026" style="position:absolute;margin-left:174.8pt;margin-top:.9pt;width:57.6pt;height:12.95pt;z-index:251672576;visibility:visible;mso-wrap-style:square;mso-width-percent:0;mso-height-percent:0;mso-wrap-distance-left:9pt;mso-wrap-distance-top:0;mso-wrap-distance-right:9pt;mso-wrap-distance-bottom:0;mso-position-horizontal:absolute;mso-position-horizontal-relative:text;mso-position-vertical:absolute;mso-position-vertical-relative:text;mso-width-percent:0;mso-height-percent:0;mso-width-relative:margin;mso-height-relative:margin;v-text-anchor:middle" o:gfxdata="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" filled="f" strokecolor="red" strokeweight="1pt"/>
+            </w:pict>
+          </mc:Fallback>
+        </mc:AlternateContent>
+      </w:r>
+      <w:r>
+        <w:rPr>
+          <w:b/>
+          <w:bCs/>
+          <w:lang w:val="ru-RU"/>
+        </w:rPr>
+        <w:drawing>
+          <wp:inline distT="0" distB="0" distL="0" distR="0" wp14:anchorId="5A26ABA6" wp14:editId="25B7FA7C">
+            <wp:extent cx="5940425" cy="3018155"/>
+            <wp:effectExtent l="0" t="0" r="3175" b="0"/>
+            <wp:docPr id="11" name="Рисунок 11"/>
+            <wp:cNvGraphicFramePr>
+              <a:graphicFrameLocks xmlns:a="http://schemas.openxmlformats.org/drawingml/2006/main" noChangeAspect="1"/>
+            </wp:cNvGraphicFramePr>
+            <a:graphic xmlns:a="http://schemas.openxmlformats.org/drawingml/2006/main">
+              <a:graphicData uri="http://schemas.openxmlformats.org/drawingml/2006/picture">
+                <pic:pic xmlns:pic="http://schemas.openxmlformats.org/drawingml/2006/picture">
+                  <pic:nvPicPr>
+                    <pic:cNvPr id="1" name=""/>
+                    <pic:cNvPicPr/>
+                  </pic:nvPicPr>
+                  <pic:blipFill>
+                    <a:blip r:embed="rId33"/>
+                    <a:stretch>
+                      <a:fillRect/>
+                    </a:stretch>
+                  </pic:blipFill>
+                  <pic:spPr>
+                    <a:xfrm>
+                      <a:off x="0" y="0"/>
+                      <a:ext cx="5940425" cy="3018155"/>
+                    </a:xfrm>
+                    <a:prstGeom prst="rect">
+                      <a:avLst/>
+                    </a:prstGeom>
+                  </pic:spPr>
+                </pic:pic>
+              </a:graphicData>
+            </a:graphic>
+          </wp:inline>
+        </w:drawing>
+      </w:r>
+    </w:p>
+    <w:p>
+      <w:pPr>
+        <w:rPr>
+          <w:lang w:val="ru-RU"/>
+        </w:rPr>
+      </w:pPr>
+      <w:r>
+        <w:rPr>
+          <w:lang w:val="ru-RU"/>
+        </w:rPr>
+        <w:tab/>
+        <w:t xml:space="preserve">Для расширения </w:t>
+      </w:r>
+      <w:r>
+        <w:rPr>
+          <w:lang w:val="ru-RU"/>
+        </w:rPr>
+        <w:t xml:space="preserve">возможностей онлайн-образования </w:t>
+      </w:r>
+      <w:r>
+        <w:t>Pro</w:t>
+      </w:r>
+      <w:r>
+        <w:rPr>
+          <w:lang w:val="ru-RU"/>
+        </w:rPr>
+        <w:t>-</w:t>
+      </w:r>
+      <w:r>
+        <w:rPr>
+          <w:lang w:val="ru-RU"/>
+        </w:rPr>
+        <w:t>версия системы предоставляет возможность создавать тесты. Среди особенностей данного модуля можно выделить:</w:t>
+      </w:r>
+    </w:p>
+    <w:p>
+      <w:pPr>
+        <w:pStyle w:val="a4"/>
+        <w:numPr>
+          <w:ilvl w:val="0"/>
+          <w:numId w:val="3"/>
+        </w:numPr>
+        <w:rPr>
+          <w:lang w:val="ru-RU"/>
+        </w:rPr>
+      </w:pPr>
+      <w:r>
+        <w:rPr>
+          <w:lang w:val="ru-RU"/>
+        </w:rPr>
+        <w:t>Множество типов вопросов (текстовый с вариантами ответов и т</w:t>
+      </w:r>
+      <w:r>
+        <w:rPr>
+          <w:lang w:val="ru-RU"/>
+        </w:rPr>
+        <w:t>.</w:t>
+      </w:r>
+      <w:r>
+        <w:rPr>
+          <w:lang w:val="ru-RU"/>
+        </w:rPr>
+        <w:t>д</w:t>
+      </w:r>
+      <w:r>
+        <w:rPr>
+          <w:lang w:val="ru-RU"/>
+        </w:rPr>
+        <w:t>.</w:t>
+      </w:r>
+      <w:r>
+        <w:rPr>
+          <w:lang w:val="ru-RU"/>
+        </w:rPr>
+        <w:t>);</w:t>
+      </w:r>
+    </w:p>
+    <w:p>
+      <w:pPr>
+        <w:pStyle w:val="a4"/>
+        <w:numPr>
+          <w:ilvl w:val="0"/>
+          <w:numId w:val="3"/>
+        </w:numPr>
+        <w:rPr>
+          <w:lang w:val="ru-RU"/>
+        </w:rPr>
+      </w:pPr>
+      <w:r>
+        <w:rPr>
+          <w:lang w:val="ru-RU"/>
+        </w:rPr>
+        <w:t>Гибкий редактор с возможностью предпросмотра созданного теста</w:t>
+      </w:r>
+      <w:r>
+        <w:rPr>
+          <w:lang w:val="ru-RU"/>
+        </w:rPr>
+        <w:t>.</w:t>
+      </w:r>
+    </w:p>
+    <w:p>
+      <w:pPr>
+        <w:ind w:firstLine="360"/>
+        <w:rPr>
+          <w:lang w:val="ru-RU"/>
+        </w:rPr>
+      </w:pPr>
+      <w:r>
+        <w:rPr>
+          <w:lang w:val="ru-RU"/>
+        </w:rPr>
+        <w:t>В базовой версии редактор доступен в полном виде в целях ознакомления, однако отсутствует возможность сохранения созданного теста.</w:t>
+      </w:r>
+    </w:p>
+    <w:p>
+      <w:pPr>
+        <w:rPr>
+          <w:b/>
+          <w:bCs/>
           <w:lang w:val="ru-RU"/>
         </w:rPr>
       </w:pPr>
@@ -3985,16 +4506,16 @@
     </w:lvl>
   </w:abstractNum>
   <w:abstractNum w:abstractNumId="1" w15:restartNumberingAfterBreak="0">
-    <w:nsid w:val="784078FB"/>
+    <w:nsid w:val="59D10263"/>
     <w:multiLevelType w:val="hybridMultilevel"/>
-    <w:tmpl w:val="0486D922"/>
+    <w:tmpl w:val="6E66DEDA"/>
     <w:lvl w:ilvl="0" w:tplc="04190001">
       <w:start w:val="1"/>
       <w:numFmt w:val="bullet"/>
       <w:lvlText w:val=""/>
       <w:lvlJc w:val="left"/>
       <w:pPr>
-        <w:ind w:left="1428" w:hanging="360"/>
+        <w:ind w:left="720" w:hanging="360"/>
       </w:pPr>
       <w:rPr>
         <w:rFonts w:ascii="Symbol" w:hAnsi="Symbol" w:hint="default"/>
@@ -4006,7 +4527,7 @@
       <w:lvlText w:val="o"/>
       <w:lvlJc w:val="left"/>
       <w:pPr>
-        <w:ind w:left="2148" w:hanging="360"/>
+        <w:ind w:left="1440" w:hanging="360"/>
       </w:pPr>
       <w:rPr>
         <w:rFonts w:ascii="Courier New" w:hAnsi="Courier New" w:cs="Courier New" w:hint="default"/>
@@ -4018,7 +4539,7 @@
       <w:lvlText w:val=""/>
       <w:lvlJc w:val="left"/>
       <w:pPr>
-        <w:ind w:left="2868" w:hanging="360"/>
+        <w:ind w:left="2160" w:hanging="360"/>
       </w:pPr>
       <w:rPr>
         <w:rFonts w:ascii="Wingdings" w:hAnsi="Wingdings" w:hint="default"/>
@@ -4030,7 +4551,7 @@
       <w:lvlText w:val=""/>
       <w:lvlJc w:val="left"/>
       <w:pPr>
-        <w:ind w:left="3588" w:hanging="360"/>
+        <w:ind w:left="2880" w:hanging="360"/>
       </w:pPr>
       <w:rPr>
         <w:rFonts w:ascii="Symbol" w:hAnsi="Symbol" w:hint="default"/>
@@ -4042,7 +4563,7 @@
       <w:lvlText w:val="o"/>
       <w:lvlJc w:val="left"/>
       <w:pPr>
-        <w:ind w:left="4308" w:hanging="360"/>
+        <w:ind w:left="3600" w:hanging="360"/>
       </w:pPr>
       <w:rPr>
         <w:rFonts w:ascii="Courier New" w:hAnsi="Courier New" w:cs="Courier New" w:hint="default"/>
@@ -4054,7 +4575,7 @@
       <w:lvlText w:val=""/>
       <w:lvlJc w:val="left"/>
       <w:pPr>
-        <w:ind w:left="5028" w:hanging="360"/>
+        <w:ind w:left="4320" w:hanging="360"/>
       </w:pPr>
       <w:rPr>
         <w:rFonts w:ascii="Wingdings" w:hAnsi="Wingdings" w:hint="default"/>
@@ -4066,7 +4587,7 @@
       <w:lvlText w:val=""/>
       <w:lvlJc w:val="left"/>
       <w:pPr>
-        <w:ind w:left="5748" w:hanging="360"/>
+        <w:ind w:left="5040" w:hanging="360"/>
       </w:pPr>
       <w:rPr>
         <w:rFonts w:ascii="Symbol" w:hAnsi="Symbol" w:hint="default"/>
@@ -4078,7 +4599,7 @@
       <w:lvlText w:val="o"/>
       <w:lvlJc w:val="left"/>
       <w:pPr>
-        <w:ind w:left="6468" w:hanging="360"/>
+        <w:ind w:left="5760" w:hanging="360"/>
       </w:pPr>
       <w:rPr>
         <w:rFonts w:ascii="Courier New" w:hAnsi="Courier New" w:cs="Courier New" w:hint="default"/>
@@ -4090,6 +4611,119 @@
       <w:lvlText w:val=""/>
       <w:lvlJc w:val="left"/>
       <w:pPr>
+        <w:ind w:left="6480" w:hanging="360"/>
+      </w:pPr>
+      <w:rPr>
+        <w:rFonts w:ascii="Wingdings" w:hAnsi="Wingdings" w:hint="default"/>
+      </w:rPr>
+    </w:lvl>
+  </w:abstractNum>
+  <w:abstractNum w:abstractNumId="2" w15:restartNumberingAfterBreak="0">
+    <w:nsid w:val="784078FB"/>
+    <w:multiLevelType w:val="hybridMultilevel"/>
+    <w:tmpl w:val="0486D922"/>
+    <w:lvl w:ilvl="0" w:tplc="04190001">
+      <w:start w:val="1"/>
+      <w:numFmt w:val="bullet"/>
+      <w:lvlText w:val=""/>
+      <w:lvlJc w:val="left"/>
+      <w:pPr>
+        <w:ind w:left="1428" w:hanging="360"/>
+      </w:pPr>
+      <w:rPr>
+        <w:rFonts w:ascii="Symbol" w:hAnsi="Symbol" w:hint="default"/>
+      </w:rPr>
+    </w:lvl>
+    <w:lvl w:ilvl="1" w:tplc="04190003" w:tentative="1">
+      <w:start w:val="1"/>
+      <w:numFmt w:val="bullet"/>
+      <w:lvlText w:val="o"/>
+      <w:lvlJc w:val="left"/>
+      <w:pPr>
+        <w:ind w:left="2148" w:hanging="360"/>
+      </w:pPr>
+      <w:rPr>
+        <w:rFonts w:ascii="Courier New" w:hAnsi="Courier New" w:cs="Courier New" w:hint="default"/>
+      </w:rPr>
+    </w:lvl>
+    <w:lvl w:ilvl="2" w:tplc="04190005" w:tentative="1">
+      <w:start w:val="1"/>
+      <w:numFmt w:val="bullet"/>
+      <w:lvlText w:val=""/>
+      <w:lvlJc w:val="left"/>
+      <w:pPr>
+        <w:ind w:left="2868" w:hanging="360"/>
+      </w:pPr>
+      <w:rPr>
+        <w:rFonts w:ascii="Wingdings" w:hAnsi="Wingdings" w:hint="default"/>
+      </w:rPr>
+    </w:lvl>
+    <w:lvl w:ilvl="3" w:tplc="04190001" w:tentative="1">
+      <w:start w:val="1"/>
+      <w:numFmt w:val="bullet"/>
+      <w:lvlText w:val=""/>
+      <w:lvlJc w:val="left"/>
+      <w:pPr>
+        <w:ind w:left="3588" w:hanging="360"/>
+      </w:pPr>
+      <w:rPr>
+        <w:rFonts w:ascii="Symbol" w:hAnsi="Symbol" w:hint="default"/>
+      </w:rPr>
+    </w:lvl>
+    <w:lvl w:ilvl="4" w:tplc="04190003" w:tentative="1">
+      <w:start w:val="1"/>
+      <w:numFmt w:val="bullet"/>
+      <w:lvlText w:val="o"/>
+      <w:lvlJc w:val="left"/>
+      <w:pPr>
+        <w:ind w:left="4308" w:hanging="360"/>
+      </w:pPr>
+      <w:rPr>
+        <w:rFonts w:ascii="Courier New" w:hAnsi="Courier New" w:cs="Courier New" w:hint="default"/>
+      </w:rPr>
+    </w:lvl>
+    <w:lvl w:ilvl="5" w:tplc="04190005" w:tentative="1">
+      <w:start w:val="1"/>
+      <w:numFmt w:val="bullet"/>
+      <w:lvlText w:val=""/>
+      <w:lvlJc w:val="left"/>
+      <w:pPr>
+        <w:ind w:left="5028" w:hanging="360"/>
+      </w:pPr>
+      <w:rPr>
+        <w:rFonts w:ascii="Wingdings" w:hAnsi="Wingdings" w:hint="default"/>
+      </w:rPr>
+    </w:lvl>
+    <w:lvl w:ilvl="6" w:tplc="04190001" w:tentative="1">
+      <w:start w:val="1"/>
+      <w:numFmt w:val="bullet"/>
+      <w:lvlText w:val=""/>
+      <w:lvlJc w:val="left"/>
+      <w:pPr>
+        <w:ind w:left="5748" w:hanging="360"/>
+      </w:pPr>
+      <w:rPr>
+        <w:rFonts w:ascii="Symbol" w:hAnsi="Symbol" w:hint="default"/>
+      </w:rPr>
+    </w:lvl>
+    <w:lvl w:ilvl="7" w:tplc="04190003" w:tentative="1">
+      <w:start w:val="1"/>
+      <w:numFmt w:val="bullet"/>
+      <w:lvlText w:val="o"/>
+      <w:lvlJc w:val="left"/>
+      <w:pPr>
+        <w:ind w:left="6468" w:hanging="360"/>
+      </w:pPr>
+      <w:rPr>
+        <w:rFonts w:ascii="Courier New" w:hAnsi="Courier New" w:cs="Courier New" w:hint="default"/>
+      </w:rPr>
+    </w:lvl>
+    <w:lvl w:ilvl="8" w:tplc="04190005" w:tentative="1">
+      <w:start w:val="1"/>
+      <w:numFmt w:val="bullet"/>
+      <w:lvlText w:val=""/>
+      <w:lvlJc w:val="left"/>
+      <w:pPr>
         <w:ind w:left="7188" w:hanging="360"/>
       </w:pPr>
       <w:rPr>
@@ -4098,10 +4732,13 @@
     </w:lvl>
   </w:abstractNum>
   <w:num w:numId="1" w16cid:durableId="646209798">
-    <w:abstractNumId w:val="1"/>
+    <w:abstractNumId w:val="2"/>
   </w:num>
   <w:num w:numId="2" w16cid:durableId="1276913192">
     <w:abstractNumId w:val="0"/>
+  </w:num>
+  <w:num w:numId="3" w16cid:durableId="1648783149">
+    <w:abstractNumId w:val="1"/>
   </w:num>
 </w:numbering>
 </file>
@@ -4562,6 +5199,7 @@
   <w:style w:type="character" w:default="1" w:styleId="a0">
     <w:name w:val="Default Paragraph Font"/>
     <w:uiPriority w:val="1"/>
+    <w:semiHidden/>
     <w:unhideWhenUsed/>
   </w:style>
   <w:style w:type="table" w:default="1" w:styleId="a1">

</xml_diff>